<commit_message>
Error fixes in Relazione
</commit_message>
<xml_diff>
--- a/doc/Relazione.docx
+++ b/doc/Relazione.docx
@@ -21,8 +21,6 @@
           </w14:textOutline>
         </w:rPr>
       </w:pPr>
-      <w:bookmarkStart w:id="0" w:name="_GoBack"/>
-      <w:bookmarkEnd w:id="0"/>
       <w:r>
         <w:rPr>
           <w:noProof/>
@@ -1506,26 +1504,26 @@
           <w:docGrid w:linePitch="360"/>
         </w:sectPr>
       </w:pPr>
-      <w:bookmarkStart w:id="1" w:name="_Toc447966607"/>
-      <w:bookmarkStart w:id="2" w:name="_Toc448823068"/>
-      <w:bookmarkStart w:id="3" w:name="_Toc454186389"/>
+      <w:bookmarkStart w:id="0" w:name="_Toc447966607"/>
+      <w:bookmarkStart w:id="1" w:name="_Toc448823068"/>
+      <w:bookmarkStart w:id="2" w:name="_Toc454186389"/>
     </w:p>
     <w:p>
       <w:pPr>
         <w:pStyle w:val="Titolo1"/>
       </w:pPr>
-      <w:bookmarkStart w:id="4" w:name="_Toc458420241"/>
-      <w:bookmarkStart w:id="5" w:name="_Toc458776641"/>
-      <w:bookmarkStart w:id="6" w:name="_Toc454186390"/>
+      <w:bookmarkStart w:id="3" w:name="_Toc458420241"/>
+      <w:bookmarkStart w:id="4" w:name="_Toc458776641"/>
+      <w:bookmarkStart w:id="5" w:name="_Toc454186390"/>
+      <w:bookmarkEnd w:id="0"/>
       <w:bookmarkEnd w:id="1"/>
       <w:bookmarkEnd w:id="2"/>
-      <w:bookmarkEnd w:id="3"/>
       <w:r>
         <w:lastRenderedPageBreak/>
         <w:t>Indice</w:t>
       </w:r>
+      <w:bookmarkEnd w:id="3"/>
       <w:bookmarkEnd w:id="4"/>
-      <w:bookmarkEnd w:id="5"/>
     </w:p>
     <w:sdt>
       <w:sdtPr>
@@ -5222,7 +5220,7 @@
       <w:pPr>
         <w:pStyle w:val="Titolo1"/>
       </w:pPr>
-      <w:bookmarkStart w:id="7" w:name="_Toc458776642"/>
+      <w:bookmarkStart w:id="6" w:name="_Toc458776642"/>
       <w:r>
         <w:lastRenderedPageBreak/>
         <w:t>Ca</w:t>
@@ -5230,30 +5228,30 @@
       <w:r>
         <w:t>pitolo 1</w:t>
       </w:r>
+      <w:bookmarkEnd w:id="5"/>
+      <w:r>
+        <w:t xml:space="preserve"> - </w:t>
+      </w:r>
+      <w:r>
+        <w:t>Introduzione</w:t>
+      </w:r>
       <w:bookmarkEnd w:id="6"/>
-      <w:r>
-        <w:t xml:space="preserve"> - </w:t>
-      </w:r>
-      <w:r>
-        <w:t>Introduzione</w:t>
+    </w:p>
+    <w:p>
+      <w:pPr>
+        <w:pStyle w:val="Titolo2"/>
+      </w:pPr>
+      <w:bookmarkStart w:id="7" w:name="_Toc458776643"/>
+      <w:r>
+        <w:t>1.1</w:t>
+      </w:r>
+      <w:r>
+        <w:tab/>
+      </w:r>
+      <w:r>
+        <w:t>Descrizione del problema</w:t>
       </w:r>
       <w:bookmarkEnd w:id="7"/>
-    </w:p>
-    <w:p>
-      <w:pPr>
-        <w:pStyle w:val="Titolo2"/>
-      </w:pPr>
-      <w:bookmarkStart w:id="8" w:name="_Toc458776643"/>
-      <w:r>
-        <w:t>1.1</w:t>
-      </w:r>
-      <w:r>
-        <w:tab/>
-      </w:r>
-      <w:r>
-        <w:t>Descrizione del problema</w:t>
-      </w:r>
-      <w:bookmarkEnd w:id="8"/>
     </w:p>
     <w:p>
       <w:pPr>
@@ -6293,7 +6291,7 @@
       <w:pPr>
         <w:pStyle w:val="Titolo2"/>
       </w:pPr>
-      <w:bookmarkStart w:id="9" w:name="_Toc458776644"/>
+      <w:bookmarkStart w:id="8" w:name="_Toc458776644"/>
       <w:r>
         <w:lastRenderedPageBreak/>
         <w:t>1.2</w:t>
@@ -6304,7 +6302,7 @@
       <w:r>
         <w:t>Strumenti utilizzati</w:t>
       </w:r>
-      <w:bookmarkEnd w:id="9"/>
+      <w:bookmarkEnd w:id="8"/>
     </w:p>
     <w:p>
       <w:r>
@@ -6889,7 +6887,7 @@
       <w:pPr>
         <w:pStyle w:val="Titolo1"/>
       </w:pPr>
-      <w:bookmarkStart w:id="10" w:name="_Toc458776645"/>
+      <w:bookmarkStart w:id="9" w:name="_Toc458776645"/>
       <w:r>
         <w:lastRenderedPageBreak/>
         <w:t>Capitolo 2</w:t>
@@ -6900,23 +6898,23 @@
       <w:r>
         <w:t>Definizione delle strutture dati</w:t>
       </w:r>
+      <w:bookmarkEnd w:id="9"/>
+    </w:p>
+    <w:p>
+      <w:pPr>
+        <w:pStyle w:val="Titolo2"/>
+      </w:pPr>
+      <w:bookmarkStart w:id="10" w:name="_Toc458776646"/>
+      <w:r>
+        <w:t>2.1</w:t>
+      </w:r>
+      <w:r>
+        <w:tab/>
+      </w:r>
+      <w:r>
+        <w:t>Rappresentazione dell’input</w:t>
+      </w:r>
       <w:bookmarkEnd w:id="10"/>
-    </w:p>
-    <w:p>
-      <w:pPr>
-        <w:pStyle w:val="Titolo2"/>
-      </w:pPr>
-      <w:bookmarkStart w:id="11" w:name="_Toc458776646"/>
-      <w:r>
-        <w:t>2.1</w:t>
-      </w:r>
-      <w:r>
-        <w:tab/>
-      </w:r>
-      <w:r>
-        <w:t>Rappresentazione dell’input</w:t>
-      </w:r>
-      <w:bookmarkEnd w:id="11"/>
     </w:p>
     <w:p>
       <w:r>
@@ -9608,7 +9606,7 @@
       <w:pPr>
         <w:pStyle w:val="Titolo2"/>
       </w:pPr>
-      <w:bookmarkStart w:id="12" w:name="_Toc458776647"/>
+      <w:bookmarkStart w:id="11" w:name="_Toc458776647"/>
       <w:r>
         <w:lastRenderedPageBreak/>
         <w:t>2.2</w:t>
@@ -9617,7 +9615,7 @@
         <w:tab/>
         <w:t>Classi Python utilizzate per rappresentare l’automa</w:t>
       </w:r>
-      <w:bookmarkEnd w:id="12"/>
+      <w:bookmarkEnd w:id="11"/>
     </w:p>
     <w:p>
       <w:r>
@@ -12301,7 +12299,7 @@
       <w:pPr>
         <w:pStyle w:val="Titolo2"/>
       </w:pPr>
-      <w:bookmarkStart w:id="13" w:name="_Toc458776648"/>
+      <w:bookmarkStart w:id="12" w:name="_Toc458776648"/>
       <w:r>
         <w:t>2.3</w:t>
       </w:r>
@@ -12309,7 +12307,7 @@
         <w:tab/>
         <w:t>Chiarimenti riguardanti le scelte implementative</w:t>
       </w:r>
-      <w:bookmarkEnd w:id="13"/>
+      <w:bookmarkEnd w:id="12"/>
     </w:p>
     <w:p>
       <w:pPr>
@@ -12479,28 +12477,28 @@
       <w:pPr>
         <w:pStyle w:val="Titolo1"/>
       </w:pPr>
-      <w:bookmarkStart w:id="14" w:name="_Toc458776649"/>
+      <w:bookmarkStart w:id="13" w:name="_Toc458776649"/>
       <w:r>
         <w:lastRenderedPageBreak/>
         <w:t>Capitolo 3 – Metodo risolvente</w:t>
       </w:r>
+      <w:bookmarkEnd w:id="13"/>
+    </w:p>
+    <w:p>
+      <w:pPr>
+        <w:pStyle w:val="Titolo2"/>
+      </w:pPr>
+      <w:bookmarkStart w:id="14" w:name="_Toc458776650"/>
+      <w:r>
+        <w:t>3.1</w:t>
+      </w:r>
+      <w:r>
+        <w:tab/>
+      </w:r>
+      <w:r>
+        <w:t>Introduzione</w:t>
+      </w:r>
       <w:bookmarkEnd w:id="14"/>
-    </w:p>
-    <w:p>
-      <w:pPr>
-        <w:pStyle w:val="Titolo2"/>
-      </w:pPr>
-      <w:bookmarkStart w:id="15" w:name="_Toc458776650"/>
-      <w:r>
-        <w:t>3.1</w:t>
-      </w:r>
-      <w:r>
-        <w:tab/>
-      </w:r>
-      <w:r>
-        <w:t>Introduzione</w:t>
-      </w:r>
-      <w:bookmarkEnd w:id="15"/>
     </w:p>
     <w:p>
       <w:r>
@@ -12760,7 +12758,7 @@
       <w:pPr>
         <w:pStyle w:val="Titolo2"/>
       </w:pPr>
-      <w:bookmarkStart w:id="16" w:name="_Toc458776651"/>
+      <w:bookmarkStart w:id="15" w:name="_Toc458776651"/>
       <w:r>
         <w:t>3.2</w:t>
       </w:r>
@@ -12768,7 +12766,7 @@
         <w:tab/>
         <w:t>Versioni successive del metodo risolvente</w:t>
       </w:r>
-      <w:bookmarkEnd w:id="16"/>
+      <w:bookmarkEnd w:id="15"/>
     </w:p>
     <w:p>
       <w:pPr>
@@ -13244,7 +13242,7 @@
       <w:pPr>
         <w:pStyle w:val="Titolo3"/>
       </w:pPr>
-      <w:bookmarkStart w:id="17" w:name="_Toc458776652"/>
+      <w:bookmarkStart w:id="16" w:name="_Toc458776652"/>
       <w:r>
         <w:t>3.2.1</w:t>
       </w:r>
@@ -13252,7 +13250,7 @@
         <w:tab/>
         <w:t>Tempo di verifica delle tre condizioni</w:t>
       </w:r>
-      <w:bookmarkEnd w:id="17"/>
+      <w:bookmarkEnd w:id="16"/>
     </w:p>
     <w:p>
       <w:pPr>
@@ -16747,7 +16745,7 @@
       <w:pPr>
         <w:pStyle w:val="Titolo2"/>
       </w:pPr>
-      <w:bookmarkStart w:id="18" w:name="_Toc458776653"/>
+      <w:bookmarkStart w:id="17" w:name="_Toc458776653"/>
       <w:r>
         <w:t>3.3</w:t>
       </w:r>
@@ -16755,23 +16753,23 @@
         <w:tab/>
         <w:t>Implementazione</w:t>
       </w:r>
+      <w:bookmarkEnd w:id="17"/>
+    </w:p>
+    <w:p>
+      <w:pPr>
+        <w:pStyle w:val="Titolo3"/>
+      </w:pPr>
+      <w:bookmarkStart w:id="18" w:name="_Toc458776654"/>
+      <w:r>
+        <w:t>3.3.1</w:t>
+      </w:r>
+      <w:r>
+        <w:tab/>
+      </w:r>
+      <w:r>
+        <w:t>Prima e seconda versione del metodo risolvente</w:t>
+      </w:r>
       <w:bookmarkEnd w:id="18"/>
-    </w:p>
-    <w:p>
-      <w:pPr>
-        <w:pStyle w:val="Titolo3"/>
-      </w:pPr>
-      <w:bookmarkStart w:id="19" w:name="_Toc458776654"/>
-      <w:r>
-        <w:t>3.3.1</w:t>
-      </w:r>
-      <w:r>
-        <w:tab/>
-      </w:r>
-      <w:r>
-        <w:t>Prima e seconda versione del metodo risolvente</w:t>
-      </w:r>
-      <w:bookmarkEnd w:id="19"/>
     </w:p>
     <w:p>
       <w:r>
@@ -19636,7 +19634,7 @@
       <w:pPr>
         <w:pStyle w:val="Titolo3"/>
       </w:pPr>
-      <w:bookmarkStart w:id="20" w:name="_Toc458776655"/>
+      <w:bookmarkStart w:id="19" w:name="_Toc458776655"/>
       <w:r>
         <w:t>3.3.2</w:t>
       </w:r>
@@ -19644,7 +19642,7 @@
         <w:tab/>
         <w:t>Terza versione del metodo risolvente</w:t>
       </w:r>
-      <w:bookmarkEnd w:id="20"/>
+      <w:bookmarkEnd w:id="19"/>
     </w:p>
     <w:p>
       <w:r>
@@ -24832,18 +24830,18 @@
       <w:pPr>
         <w:pStyle w:val="Titolo1"/>
       </w:pPr>
-      <w:bookmarkStart w:id="21" w:name="_Toc458776656"/>
+      <w:bookmarkStart w:id="20" w:name="_Toc458776656"/>
       <w:r>
         <w:lastRenderedPageBreak/>
         <w:t>Capitolo 4 – Casi di test</w:t>
       </w:r>
-      <w:bookmarkEnd w:id="21"/>
+      <w:bookmarkEnd w:id="20"/>
     </w:p>
     <w:p>
       <w:pPr>
         <w:pStyle w:val="Titolo2"/>
       </w:pPr>
-      <w:bookmarkStart w:id="22" w:name="_Toc458776657"/>
+      <w:bookmarkStart w:id="21" w:name="_Toc458776657"/>
       <w:r>
         <w:t>4.1</w:t>
       </w:r>
@@ -24851,7 +24849,7 @@
         <w:tab/>
         <w:t>Introduzione</w:t>
       </w:r>
-      <w:bookmarkEnd w:id="22"/>
+      <w:bookmarkEnd w:id="21"/>
     </w:p>
     <w:p>
       <w:r>
@@ -24874,7 +24872,7 @@
       <w:pPr>
         <w:pStyle w:val="Titolo2"/>
       </w:pPr>
-      <w:bookmarkStart w:id="23" w:name="_Toc458776658"/>
+      <w:bookmarkStart w:id="22" w:name="_Toc458776658"/>
       <w:r>
         <w:t>4.2</w:t>
       </w:r>
@@ -24882,13 +24880,13 @@
         <w:tab/>
         <w:t>Generazione automatica dei casi di test</w:t>
       </w:r>
-      <w:bookmarkEnd w:id="23"/>
+      <w:bookmarkEnd w:id="22"/>
     </w:p>
     <w:p>
       <w:pPr>
         <w:pStyle w:val="Titolo3"/>
       </w:pPr>
-      <w:bookmarkStart w:id="24" w:name="_Toc458776659"/>
+      <w:bookmarkStart w:id="23" w:name="_Toc458776659"/>
       <w:r>
         <w:t>4.2.1</w:t>
       </w:r>
@@ -24896,7 +24894,7 @@
         <w:tab/>
         <w:t>Premessa</w:t>
       </w:r>
-      <w:bookmarkEnd w:id="24"/>
+      <w:bookmarkEnd w:id="23"/>
     </w:p>
     <w:p>
       <w:pPr>
@@ -25387,7 +25385,7 @@
       <w:pPr>
         <w:pStyle w:val="Titolo3"/>
       </w:pPr>
-      <w:bookmarkStart w:id="25" w:name="_Toc458776660"/>
+      <w:bookmarkStart w:id="24" w:name="_Toc458776660"/>
       <w:r>
         <w:lastRenderedPageBreak/>
         <w:t>4.2.2</w:t>
@@ -25396,16 +25394,16 @@
         <w:tab/>
         <w:t>Parametri in ingresso al generatore automatico di automi</w:t>
       </w:r>
-      <w:bookmarkEnd w:id="25"/>
-    </w:p>
-    <w:p>
-      <w:pPr>
-        <w:rPr>
-          <w:szCs w:val="24"/>
-        </w:rPr>
-      </w:pPr>
-      <w:r>
-        <w:t xml:space="preserve">Prima di procedere alla costruzione del generatore automatico di automi, abbiamo individuato alcuni parametri di ingresso il cui valore può essere modificato al fine di generare un insieme </w:t>
+      <w:bookmarkEnd w:id="24"/>
+    </w:p>
+    <w:p>
+      <w:pPr>
+        <w:rPr>
+          <w:szCs w:val="24"/>
+        </w:rPr>
+      </w:pPr>
+      <w:r>
+        <w:t xml:space="preserve">Prima di procedere alla costruzione del generatore automatico di automi, abbiamo individuato alcuni parametri il cui valore può essere modificato al fine di generare un insieme </w:t>
       </w:r>
       <w:r>
         <w:rPr>
@@ -26212,7 +26210,7 @@
       <w:pPr>
         <w:pStyle w:val="Titolo3"/>
       </w:pPr>
-      <w:bookmarkStart w:id="26" w:name="_Toc458776661"/>
+      <w:bookmarkStart w:id="25" w:name="_Toc458776661"/>
       <w:r>
         <w:lastRenderedPageBreak/>
         <w:t>4.2.3</w:t>
@@ -26221,7 +26219,7 @@
         <w:tab/>
         <w:t>Logica alla base del generatore di automi</w:t>
       </w:r>
-      <w:bookmarkEnd w:id="26"/>
+      <w:bookmarkEnd w:id="25"/>
     </w:p>
     <w:p>
       <w:pPr>
@@ -27358,7 +27356,7 @@
           <w:sz w:val="24"/>
           <w:szCs w:val="24"/>
         </w:rPr>
-        <w:t xml:space="preserve"> vengono create casualmente delle transizioni di guasto, altrimenti vengono aggiunte associando impostando a </w:t>
+        <w:t xml:space="preserve"> vengono create casualmente delle transizioni di guasto, altrimenti vengono aggiunte impostando a </w:t>
       </w:r>
       <w:r>
         <w:rPr>
@@ -27392,7 +27390,18 @@
           <w:szCs w:val="24"/>
           <w:lang w:eastAsia="it-IT"/>
         </w:rPr>
-        <w:t>fault</w:t>
+        <w:t>fa</w:t>
+      </w:r>
+      <w:bookmarkStart w:id="26" w:name="_GoBack"/>
+      <w:bookmarkEnd w:id="26"/>
+      <w:r>
+        <w:rPr>
+          <w:rFonts w:ascii="Courier New" w:eastAsia="Times New Roman" w:hAnsi="Courier New" w:cs="Courier New"/>
+          <w:color w:val="000000"/>
+          <w:szCs w:val="24"/>
+          <w:lang w:eastAsia="it-IT"/>
+        </w:rPr>
+        <w:t>ult</w:t>
       </w:r>
       <w:r>
         <w:rPr>
@@ -60433,6 +60442,7 @@
     <w:rsid w:val="0047085D"/>
     <w:rsid w:val="00472AE6"/>
     <w:rsid w:val="004D6012"/>
+    <w:rsid w:val="006359D4"/>
     <w:rsid w:val="0065654D"/>
     <w:rsid w:val="008F0AB6"/>
     <w:rsid w:val="00A62B09"/>
@@ -61196,7 +61206,7 @@
 </file>
 
 <file path=customXml/itemProps1.xml><?xml version="1.0" encoding="utf-8"?>
-<ds:datastoreItem xmlns:ds="http://schemas.openxmlformats.org/officeDocument/2006/customXml" ds:itemID="{3AA38CEE-3A16-4417-9BA9-F1405F24C478}">
+<ds:datastoreItem xmlns:ds="http://schemas.openxmlformats.org/officeDocument/2006/customXml" ds:itemID="{7ACDA43C-4A53-4DCD-BFB4-840763521EA8}">
   <ds:schemaRefs>
     <ds:schemaRef ds:uri="http://schemas.openxmlformats.org/officeDocument/2006/bibliography"/>
   </ds:schemaRefs>

</xml_diff>